<commit_message>
Lecture practice projects and updated Phase 2 project
</commit_message>
<xml_diff>
--- a/Simplilearn/Final Projects/flyaway/Documentation/ProjectSpecificationsHectorAlarcon.docx
+++ b/Simplilearn/Final Projects/flyaway/Documentation/ProjectSpecificationsHectorAlarcon.docx
@@ -742,7 +742,7 @@
                 <w:noProof/>
                 <w:webHidden/>
               </w:rPr>
-              <w:t>10</w:t>
+              <w:t>5</w:t>
             </w:r>
             <w:r>
               <w:rPr>
@@ -810,7 +810,7 @@
                 <w:noProof/>
                 <w:webHidden/>
               </w:rPr>
-              <w:t>10</w:t>
+              <w:t>5</w:t>
             </w:r>
             <w:r>
               <w:rPr>
@@ -916,7 +916,7 @@
           <w:sz w:val="24"/>
           <w:szCs w:val="24"/>
         </w:rPr>
-        <w:t xml:space="preserve">Access modifiers by using the private keyword for methods and variables that the application will need but the user won’t interact with. </w:t>
+        <w:t>Hibernate framework which allows for the mapping on database entities to java objects to communicate directly with requests.</w:t>
       </w:r>
     </w:p>
     <w:p>
@@ -936,23 +936,36 @@
           <w:sz w:val="24"/>
           <w:szCs w:val="24"/>
         </w:rPr>
-        <w:t xml:space="preserve">Static keywords for self-references since these are properties of the </w:t>
+        <w:t>Maven framework allowing for quickly gathering and allocation of dependencies.</w:t>
       </w:r>
-      <w:proofErr w:type="spellStart"/>
+    </w:p>
+    <w:p>
+      <w:pPr>
+        <w:pStyle w:val="ListParagraph"/>
+        <w:numPr>
+          <w:ilvl w:val="0"/>
+          <w:numId w:val="3"/>
+        </w:numPr>
+        <w:rPr>
+          <w:sz w:val="24"/>
+          <w:szCs w:val="24"/>
+        </w:rPr>
+      </w:pPr>
+      <w:proofErr w:type="gramStart"/>
       <w:r>
         <w:rPr>
           <w:sz w:val="24"/>
           <w:szCs w:val="24"/>
         </w:rPr>
-        <w:t>LockedMe</w:t>
+        <w:t>Servlets</w:t>
       </w:r>
-      <w:proofErr w:type="spellEnd"/>
+      <w:proofErr w:type="gramEnd"/>
       <w:r>
         <w:rPr>
           <w:sz w:val="24"/>
           <w:szCs w:val="24"/>
         </w:rPr>
-        <w:t xml:space="preserve"> app.</w:t>
+        <w:t xml:space="preserve"> containers that are essential in dealing with HTTP requests and other services like authentication and redirection to other server resources.</w:t>
       </w:r>
     </w:p>
     <w:p>
@@ -972,36 +985,7 @@
           <w:sz w:val="24"/>
           <w:szCs w:val="24"/>
         </w:rPr>
-        <w:t>S</w:t>
-      </w:r>
-      <w:r>
-        <w:rPr>
-          <w:sz w:val="24"/>
-          <w:szCs w:val="24"/>
-        </w:rPr>
-        <w:t>canner was used for handling user input and closed using the finalize keyword at the end of the main method to make sure it closes properly.</w:t>
-      </w:r>
-    </w:p>
-    <w:p>
-      <w:pPr>
-        <w:rPr>
-          <w:sz w:val="24"/>
-          <w:szCs w:val="24"/>
-        </w:rPr>
-      </w:pPr>
-      <w:r>
-        <w:rPr>
-          <w:sz w:val="24"/>
-          <w:szCs w:val="24"/>
-        </w:rPr>
-        <w:t xml:space="preserve">Possible </w:t>
-      </w:r>
-      <w:r>
-        <w:rPr>
-          <w:sz w:val="24"/>
-          <w:szCs w:val="24"/>
-        </w:rPr>
-        <w:t>enhancements</w:t>
+        <w:t>Java server pages as well as some JSTLs for easier and less cumbersome acquisition and transmission of data between server pages.</w:t>
       </w:r>
     </w:p>
     <w:p>
@@ -1009,7 +993,7 @@
         <w:pStyle w:val="ListParagraph"/>
         <w:numPr>
           <w:ilvl w:val="0"/>
-          <w:numId w:val="7"/>
+          <w:numId w:val="3"/>
         </w:numPr>
         <w:rPr>
           <w:sz w:val="24"/>
@@ -1021,28 +1005,17 @@
           <w:sz w:val="24"/>
           <w:szCs w:val="24"/>
         </w:rPr>
-        <w:t xml:space="preserve">Once the app is available for more heavy-duty files, consider switch the array of files to an Array list to keep the fetching times constant. </w:t>
+        <w:t>HTML and multiple tags for user input and data transmission. Mostly using the POST method for security reasons</w:t>
       </w:r>
     </w:p>
     <w:p>
       <w:pPr>
         <w:pStyle w:val="ListParagraph"/>
-        <w:numPr>
-          <w:ilvl w:val="0"/>
-          <w:numId w:val="7"/>
-        </w:numPr>
         <w:rPr>
           <w:sz w:val="24"/>
           <w:szCs w:val="24"/>
         </w:rPr>
       </w:pPr>
-      <w:r>
-        <w:rPr>
-          <w:sz w:val="24"/>
-          <w:szCs w:val="24"/>
-        </w:rPr>
-        <w:t>More modularity such as breaking down the second menu further into classes will help in future projects where these similar methods are used.</w:t>
-      </w:r>
     </w:p>
     <w:p>
       <w:pPr>

</xml_diff>

<commit_message>
Sporty Shoes Phase 3 - Project - Sprint 1-.1,.2 Website structure, user controller, service and views established.
</commit_message>
<xml_diff>
--- a/Simplilearn/Final Projects/flyaway/Documentation/ProjectSpecificationsHectorAlarcon.docx
+++ b/Simplilearn/Final Projects/flyaway/Documentation/ProjectSpecificationsHectorAlarcon.docx
@@ -1346,7 +1346,19 @@
           <w:rPr>
             <w:rStyle w:val="Hyperlink"/>
           </w:rPr>
-          <w:t>https://github.com/ProgrammedPeinado/PracticeJava/tree/main/Simplilearn/Final%20Projects/flyaway</w:t>
+          <w:t>https://github.com/ProgrammedPeinado/PracticeJav</w:t>
+        </w:r>
+        <w:r>
+          <w:rPr>
+            <w:rStyle w:val="Hyperlink"/>
+          </w:rPr>
+          <w:t>a</w:t>
+        </w:r>
+        <w:r>
+          <w:rPr>
+            <w:rStyle w:val="Hyperlink"/>
+          </w:rPr>
+          <w:t>/tree/main/Simplilearn/Final%20Projects/flyaway</w:t>
         </w:r>
       </w:hyperlink>
     </w:p>

</xml_diff>